<commit_message>
add enroll course page
</commit_message>
<xml_diff>
--- a/SQL creation tables.docx
+++ b/SQL creation tables.docx
@@ -2770,8 +2770,6 @@
           <w:szCs w:val="20"/>
         </w:rPr>
       </w:pPr>
-      <w:bookmarkStart w:id="0" w:name="_GoBack"/>
-      <w:bookmarkEnd w:id="0"/>
       <w:r>
         <w:rPr>
           <w:rFonts w:ascii="Courier New" w:eastAsia="Times New Roman" w:hAnsi="Courier New" w:cs="Courier New"/>
@@ -2981,8 +2979,19 @@
           <w:sz w:val="20"/>
           <w:szCs w:val="20"/>
         </w:rPr>
-        <w:t xml:space="preserve">     NOT NULL</w:t>
-      </w:r>
+        <w:t xml:space="preserve">     </w:t>
+      </w:r>
+      <w:bookmarkStart w:id="0" w:name="_GoBack"/>
+      <w:r>
+        <w:rPr>
+          <w:rFonts w:ascii="Courier New" w:eastAsia="Times New Roman" w:hAnsi="Courier New" w:cs="Courier New"/>
+          <w:color w:val="000000"/>
+          <w:sz w:val="20"/>
+          <w:szCs w:val="20"/>
+        </w:rPr>
+        <w:t>NOT NULL</w:t>
+      </w:r>
+      <w:bookmarkEnd w:id="0"/>
       <w:r>
         <w:rPr>
           <w:rFonts w:ascii="Courier New" w:eastAsia="Times New Roman" w:hAnsi="Courier New" w:cs="Courier New"/>

</xml_diff>

<commit_message>
add SQL creation/population to final report
</commit_message>
<xml_diff>
--- a/SQL creation tables.docx
+++ b/SQL creation tables.docx
@@ -1255,25 +1255,14 @@
           <w:szCs w:val="20"/>
         </w:rPr>
       </w:pPr>
-      <w:proofErr w:type="gramStart"/>
-      <w:r>
-        <w:rPr>
-          <w:rFonts w:ascii="Courier New" w:eastAsia="Times New Roman" w:hAnsi="Courier New" w:cs="Courier New"/>
-          <w:color w:val="000000"/>
-          <w:sz w:val="20"/>
-          <w:szCs w:val="20"/>
-        </w:rPr>
-        <w:t>salary</w:t>
-      </w:r>
-      <w:proofErr w:type="gramEnd"/>
-      <w:r>
-        <w:rPr>
-          <w:rFonts w:ascii="Courier New" w:eastAsia="Times New Roman" w:hAnsi="Courier New" w:cs="Courier New"/>
-          <w:color w:val="000000"/>
-          <w:sz w:val="20"/>
-          <w:szCs w:val="20"/>
-        </w:rPr>
-        <w:t xml:space="preserve">    INT  </w:t>
+      <w:r>
+        <w:rPr>
+          <w:rFonts w:ascii="Courier New" w:eastAsia="Times New Roman" w:hAnsi="Courier New" w:cs="Courier New"/>
+          <w:color w:val="000000"/>
+          <w:sz w:val="20"/>
+          <w:szCs w:val="20"/>
+        </w:rPr>
+        <w:t>salary    INT  </w:t>
       </w:r>
       <w:r>
         <w:rPr>
@@ -1292,7 +1281,27 @@
           <w:szCs w:val="20"/>
         </w:rPr>
         <w:tab/>
-        <w:t>Check(salary&gt;=5000 AND Salary&lt;=25000),</w:t>
+        <w:t>CHECK</w:t>
+      </w:r>
+      <w:r>
+        <w:rPr>
+          <w:rFonts w:ascii="Courier New" w:eastAsia="Times New Roman" w:hAnsi="Courier New" w:cs="Courier New"/>
+          <w:color w:val="000000"/>
+          <w:sz w:val="20"/>
+          <w:szCs w:val="20"/>
+        </w:rPr>
+        <w:t>(</w:t>
+      </w:r>
+      <w:bookmarkStart w:id="0" w:name="_GoBack"/>
+      <w:bookmarkEnd w:id="0"/>
+      <w:r>
+        <w:rPr>
+          <w:rFonts w:ascii="Courier New" w:eastAsia="Times New Roman" w:hAnsi="Courier New" w:cs="Courier New"/>
+          <w:color w:val="000000"/>
+          <w:sz w:val="20"/>
+          <w:szCs w:val="20"/>
+        </w:rPr>
+        <w:t>Salary&lt;=25000),</w:t>
       </w:r>
     </w:p>
     <w:p>
@@ -2651,7 +2660,52 @@
           <w:szCs w:val="20"/>
         </w:rPr>
         <w:tab/>
-        <w:t>NOT NULL,</w:t>
+        <w:t>NOT NULL</w:t>
+      </w:r>
+      <w:r>
+        <w:rPr>
+          <w:rFonts w:ascii="Courier New" w:eastAsia="Times New Roman" w:hAnsi="Courier New" w:cs="Courier New"/>
+          <w:color w:val="000000"/>
+          <w:sz w:val="20"/>
+          <w:szCs w:val="20"/>
+        </w:rPr>
+        <w:t xml:space="preserve"> </w:t>
+      </w:r>
+      <w:r>
+        <w:rPr>
+          <w:rFonts w:ascii="Courier New" w:eastAsia="Times New Roman" w:hAnsi="Courier New" w:cs="Courier New"/>
+          <w:color w:val="000000"/>
+          <w:sz w:val="20"/>
+          <w:szCs w:val="20"/>
+        </w:rPr>
+        <w:t>CHECK</w:t>
+      </w:r>
+      <w:r>
+        <w:rPr>
+          <w:rFonts w:ascii="Courier New" w:eastAsia="Times New Roman" w:hAnsi="Courier New" w:cs="Courier New"/>
+          <w:color w:val="000000"/>
+          <w:sz w:val="20"/>
+          <w:szCs w:val="20"/>
+        </w:rPr>
+        <w:t>(</w:t>
+      </w:r>
+      <w:r>
+        <w:rPr>
+          <w:rFonts w:ascii="Courier New" w:eastAsia="Times New Roman" w:hAnsi="Courier New" w:cs="Courier New"/>
+          <w:color w:val="000000"/>
+          <w:sz w:val="20"/>
+          <w:szCs w:val="20"/>
+        </w:rPr>
+        <w:t>duration&gt;0)</w:t>
+      </w:r>
+      <w:r>
+        <w:rPr>
+          <w:rFonts w:ascii="Courier New" w:eastAsia="Times New Roman" w:hAnsi="Courier New" w:cs="Courier New"/>
+          <w:color w:val="000000"/>
+          <w:sz w:val="20"/>
+          <w:szCs w:val="20"/>
+        </w:rPr>
+        <w:t>,</w:t>
       </w:r>
     </w:p>
     <w:p>
@@ -14150,8 +14204,6 @@
           <w:szCs w:val="20"/>
         </w:rPr>
       </w:pPr>
-      <w:bookmarkStart w:id="0" w:name="_GoBack"/>
-      <w:bookmarkEnd w:id="0"/>
     </w:p>
     <w:p>
       <w:pPr>

</xml_diff>